<commit_message>
Finish edit of employee and sending of email
</commit_message>
<xml_diff>
--- a/Documents/TestPlan.docx
+++ b/Documents/TestPlan.docx
@@ -25,7 +25,7 @@
     </w:p>
     <w:p>
       <w:r>
-        <w:t>This test plan will cover testing scenarios related to adding, searching, updating, and deleting employee data, as well as scheduling functionalities, leave requests, and employee profile viewing.</w:t>
+        <w:t>This test plan will cover testing scenarios related to adding, searching, updating, and deleting employee data, as well as scheduling functionalities, leave requests and employee profile viewing.</w:t>
       </w:r>
     </w:p>
     <w:p/>
@@ -55,7 +55,7 @@
         </w:numPr>
       </w:pPr>
       <w:r>
-        <w:t>Test environment (hardware, software)</w:t>
+        <w:t>Test environment (software)</w:t>
       </w:r>
     </w:p>
     <w:p>
@@ -79,7 +79,10 @@
         </w:numPr>
       </w:pPr>
       <w:r>
-        <w:t>Communication tools for issue reporting</w:t>
+        <w:t>Communication tools for issu</w:t>
+      </w:r>
+      <w:r>
+        <w:t>ing a leave.</w:t>
       </w:r>
     </w:p>
     <w:p>
@@ -207,8 +210,13 @@
     </w:p>
     <w:p>
       <w:r>
-        <w:t>UC-02: Searching Employee for their Department</w:t>
-      </w:r>
+        <w:t xml:space="preserve">UC-02: Searching Employee for their </w:t>
+      </w:r>
+      <w:proofErr w:type="gramStart"/>
+      <w:r>
+        <w:t>Department</w:t>
+      </w:r>
+      <w:proofErr w:type="gramEnd"/>
     </w:p>
     <w:p>
       <w:pPr>
@@ -628,7 +636,15 @@
         </w:numPr>
       </w:pPr>
       <w:r>
-        <w:t>Verify that employees can log in for the first time using auto-generated password sent through email.</w:t>
+        <w:t xml:space="preserve">Verify that employees can log in for the </w:t>
+      </w:r>
+      <w:proofErr w:type="gramStart"/>
+      <w:r>
+        <w:t>first time</w:t>
+      </w:r>
+      <w:proofErr w:type="gramEnd"/>
+      <w:r>
+        <w:t xml:space="preserve"> using auto-generated password sent through email.</w:t>
       </w:r>
     </w:p>
     <w:p>
@@ -664,7 +680,15 @@
         </w:numPr>
       </w:pPr>
       <w:r>
-        <w:t>Verify handling of scenarios where the input information is incorrect or the new password is not valid.</w:t>
+        <w:t xml:space="preserve">Verify handling of scenarios where the input information is </w:t>
+      </w:r>
+      <w:proofErr w:type="gramStart"/>
+      <w:r>
+        <w:t>incorrect</w:t>
+      </w:r>
+      <w:proofErr w:type="gramEnd"/>
+      <w:r>
+        <w:t xml:space="preserve"> or the new password is not valid.</w:t>
       </w:r>
     </w:p>
     <w:p>

</xml_diff>